<commit_message>
Add info routes and enhance docx generation features
- Introduced new info routes to provide application metadata.
- Updated docx generation logic to utilize dynamic template paths and added formatting options.
- Enhanced DocxService with methods for preserving text styles and replacing header text.
- Improved image handling in docx files and added logging for debugging.
- Updated configuration to include creator information and website URL.
</commit_message>
<xml_diff>
--- a/templates/template.docx
+++ b/templates/template.docx
@@ -78,25 +78,8 @@
             <w:vAlign w:val="center"/>
           </w:tcPr>
           <w:p>
-            <w:pPr>
-              <w:pBdr>
-                <w:top w:val="nil"/>
-                <w:left w:val="nil"/>
-                <w:bottom w:val="nil"/>
-                <w:right w:val="nil"/>
-                <w:between w:val="nil"/>
-              </w:pBdr>
-              <w:rPr>
-                <w:sz w:val="26"/>
-                <w:szCs w:val="26"/>
-              </w:rPr>
-            </w:pPr>
-            <w:r>
-              <w:rPr>
-                <w:sz w:val="26"/>
-                <w:szCs w:val="26"/>
-              </w:rPr>
-              <w:t>[name]</w:t>
+            <w:r>
+              <w:t>Mario Cardenas</w:t>
             </w:r>
           </w:p>
         </w:tc>
@@ -175,73 +158,8 @@
             <w:shd w:val="clear" w:color="auto" w:fill="auto"/>
           </w:tcPr>
           <w:p>
-            <w:pPr>
-              <w:pBdr>
-                <w:top w:val="nil"/>
-                <w:left w:val="nil"/>
-                <w:bottom w:val="nil"/>
-                <w:right w:val="nil"/>
-                <w:between w:val="nil"/>
-              </w:pBdr>
-              <w:rPr>
-                <w:sz w:val="18"/>
-                <w:szCs w:val="18"/>
-              </w:rPr>
-            </w:pPr>
-            <w:r>
-              <w:rPr>
-                <w:sz w:val="18"/>
-                <w:szCs w:val="18"/>
-              </w:rPr>
-              <w:t xml:space="preserve"> [address]</w:t>
-            </w:r>
-            <w:r>
-              <w:rPr>
-                <w:noProof/>
-              </w:rPr>
-              <w:drawing>
-                <wp:anchor distT="0" distB="0" distL="0" distR="71755" simplePos="0" relativeHeight="251658240" behindDoc="0" locked="0" layoutInCell="1" hidden="0" allowOverlap="1" wp14:anchorId="52137DC3" wp14:editId="50CC892A">
-                  <wp:simplePos x="0" y="0"/>
-                  <wp:positionH relativeFrom="column">
-                    <wp:posOffset>0</wp:posOffset>
-                  </wp:positionH>
-                  <wp:positionV relativeFrom="paragraph">
-                    <wp:posOffset>0</wp:posOffset>
-                  </wp:positionV>
-                  <wp:extent cx="123825" cy="143510"/>
-                  <wp:effectExtent l="0" t="0" r="0" b="0"/>
-                  <wp:wrapSquare wrapText="bothSides" distT="0" distB="0" distL="0" distR="71755"/>
-                  <wp:docPr id="8" name="image5.png"/>
-                  <wp:cNvGraphicFramePr/>
-                  <a:graphic xmlns:a="http://schemas.openxmlformats.org/drawingml/2006/main">
-                    <a:graphicData uri="http://schemas.openxmlformats.org/drawingml/2006/picture">
-                      <pic:pic xmlns:pic="http://schemas.openxmlformats.org/drawingml/2006/picture">
-                        <pic:nvPicPr>
-                          <pic:cNvPr id="0" name="image5.png"/>
-                          <pic:cNvPicPr preferRelativeResize="0"/>
-                        </pic:nvPicPr>
-                        <pic:blipFill>
-                          <a:blip r:embed="rId6"/>
-                          <a:srcRect/>
-                          <a:stretch>
-                            <a:fillRect/>
-                          </a:stretch>
-                        </pic:blipFill>
-                        <pic:spPr>
-                          <a:xfrm>
-                            <a:off x="0" y="0"/>
-                            <a:ext cx="123825" cy="143510"/>
-                          </a:xfrm>
-                          <a:prstGeom prst="rect">
-                            <a:avLst/>
-                          </a:prstGeom>
-                          <a:ln/>
-                        </pic:spPr>
-                      </pic:pic>
-                    </a:graphicData>
-                  </a:graphic>
-                </wp:anchor>
-              </w:drawing>
+            <w:r>
+              <w:t xml:space="preserve"> Bogotá - Colombia</w:t>
             </w:r>
           </w:p>
         </w:tc>
@@ -280,150 +198,8 @@
             <w:shd w:val="clear" w:color="auto" w:fill="auto"/>
           </w:tcPr>
           <w:p>
-            <w:pPr>
-              <w:pBdr>
-                <w:top w:val="nil"/>
-                <w:left w:val="nil"/>
-                <w:bottom w:val="nil"/>
-                <w:right w:val="nil"/>
-                <w:between w:val="nil"/>
-              </w:pBdr>
-              <w:tabs>
-                <w:tab w:val="right" w:pos="8218"/>
-              </w:tabs>
-              <w:rPr>
-                <w:sz w:val="18"/>
-                <w:szCs w:val="18"/>
-              </w:rPr>
-            </w:pPr>
-            <w:r>
-              <w:rPr>
-                <w:sz w:val="18"/>
-                <w:szCs w:val="18"/>
-              </w:rPr>
-              <w:t xml:space="preserve"> [</w:t>
-            </w:r>
-            <w:proofErr w:type="gramStart"/>
-            <w:r>
-              <w:rPr>
-                <w:sz w:val="18"/>
-                <w:szCs w:val="18"/>
-              </w:rPr>
-              <w:t xml:space="preserve">phone]   </w:t>
-            </w:r>
-            <w:proofErr w:type="gramEnd"/>
-            <w:r>
-              <w:rPr>
-                <w:noProof/>
-                <w:sz w:val="18"/>
-                <w:szCs w:val="18"/>
-              </w:rPr>
-              <w:drawing>
-                <wp:inline distT="0" distB="0" distL="0" distR="0" wp14:anchorId="51B6FC9A" wp14:editId="740592CF">
-                  <wp:extent cx="126365" cy="129540"/>
-                  <wp:effectExtent l="0" t="0" r="0" b="0"/>
-                  <wp:docPr id="1" name="image6.png"/>
-                  <wp:cNvGraphicFramePr/>
-                  <a:graphic xmlns:a="http://schemas.openxmlformats.org/drawingml/2006/main">
-                    <a:graphicData uri="http://schemas.openxmlformats.org/drawingml/2006/picture">
-                      <pic:pic xmlns:pic="http://schemas.openxmlformats.org/drawingml/2006/picture">
-                        <pic:nvPicPr>
-                          <pic:cNvPr id="0" name="image6.png"/>
-                          <pic:cNvPicPr preferRelativeResize="0"/>
-                        </pic:nvPicPr>
-                        <pic:blipFill>
-                          <a:blip r:embed="rId7"/>
-                          <a:srcRect/>
-                          <a:stretch>
-                            <a:fillRect/>
-                          </a:stretch>
-                        </pic:blipFill>
-                        <pic:spPr>
-                          <a:xfrm>
-                            <a:off x="0" y="0"/>
-                            <a:ext cx="126365" cy="129540"/>
-                          </a:xfrm>
-                          <a:prstGeom prst="rect">
-                            <a:avLst/>
-                          </a:prstGeom>
-                          <a:ln/>
-                        </pic:spPr>
-                      </pic:pic>
-                    </a:graphicData>
-                  </a:graphic>
-                </wp:inline>
-              </w:drawing>
-            </w:r>
-            <w:r>
-              <w:rPr>
-                <w:sz w:val="18"/>
-                <w:szCs w:val="18"/>
-              </w:rPr>
-              <w:t xml:space="preserve"> [</w:t>
-            </w:r>
-            <w:proofErr w:type="gramStart"/>
-            <w:r>
-              <w:rPr>
-                <w:sz w:val="18"/>
-                <w:szCs w:val="18"/>
-              </w:rPr>
-              <w:t xml:space="preserve">mobile]   </w:t>
-            </w:r>
-            <w:proofErr w:type="gramEnd"/>
-            <w:r>
-              <w:rPr>
-                <w:sz w:val="18"/>
-                <w:szCs w:val="18"/>
-              </w:rPr>
-              <w:t xml:space="preserve">   </w:t>
-            </w:r>
-            <w:r>
-              <w:rPr>
-                <w:noProof/>
-              </w:rPr>
-              <w:drawing>
-                <wp:anchor distT="0" distB="0" distL="0" distR="71755" simplePos="0" relativeHeight="251659264" behindDoc="0" locked="0" layoutInCell="1" hidden="0" allowOverlap="1" wp14:anchorId="14DDFA80" wp14:editId="22DFB82D">
-                  <wp:simplePos x="0" y="0"/>
-                  <wp:positionH relativeFrom="column">
-                    <wp:posOffset>0</wp:posOffset>
-                  </wp:positionH>
-                  <wp:positionV relativeFrom="paragraph">
-                    <wp:posOffset>0</wp:posOffset>
-                  </wp:positionV>
-                  <wp:extent cx="125730" cy="128905"/>
-                  <wp:effectExtent l="0" t="0" r="0" b="0"/>
-                  <wp:wrapSquare wrapText="bothSides" distT="0" distB="0" distL="0" distR="71755"/>
-                  <wp:docPr id="3" name="image3.png"/>
-                  <wp:cNvGraphicFramePr/>
-                  <a:graphic xmlns:a="http://schemas.openxmlformats.org/drawingml/2006/main">
-                    <a:graphicData uri="http://schemas.openxmlformats.org/drawingml/2006/picture">
-                      <pic:pic xmlns:pic="http://schemas.openxmlformats.org/drawingml/2006/picture">
-                        <pic:nvPicPr>
-                          <pic:cNvPr id="0" name="image3.png"/>
-                          <pic:cNvPicPr preferRelativeResize="0"/>
-                        </pic:nvPicPr>
-                        <pic:blipFill>
-                          <a:blip r:embed="rId8"/>
-                          <a:srcRect/>
-                          <a:stretch>
-                            <a:fillRect/>
-                          </a:stretch>
-                        </pic:blipFill>
-                        <pic:spPr>
-                          <a:xfrm>
-                            <a:off x="0" y="0"/>
-                            <a:ext cx="125730" cy="128905"/>
-                          </a:xfrm>
-                          <a:prstGeom prst="rect">
-                            <a:avLst/>
-                          </a:prstGeom>
-                          <a:ln/>
-                        </pic:spPr>
-                      </pic:pic>
-                    </a:graphicData>
-                  </a:graphic>
-                </wp:anchor>
-              </w:drawing>
+            <w:r>
+              <w:t xml:space="preserve">     3058849814      </w:t>
             </w:r>
           </w:p>
         </w:tc>
@@ -463,81 +239,8 @@
             <w:vAlign w:val="center"/>
           </w:tcPr>
           <w:p>
-            <w:pPr>
-              <w:pBdr>
-                <w:top w:val="nil"/>
-                <w:left w:val="nil"/>
-                <w:bottom w:val="nil"/>
-                <w:right w:val="nil"/>
-                <w:between w:val="nil"/>
-              </w:pBdr>
-              <w:rPr>
-                <w:sz w:val="18"/>
-                <w:szCs w:val="18"/>
-              </w:rPr>
-            </w:pPr>
-            <w:r>
-              <w:rPr>
-                <w:sz w:val="18"/>
-                <w:szCs w:val="18"/>
-              </w:rPr>
-              <w:t xml:space="preserve"> </w:t>
-            </w:r>
-            <w:r>
-              <w:rPr>
-                <w:sz w:val="18"/>
-                <w:szCs w:val="18"/>
-                <w:u w:val="single"/>
-              </w:rPr>
-              <w:t>[email]</w:t>
-            </w:r>
-            <w:r>
-              <w:rPr>
-                <w:noProof/>
-              </w:rPr>
-              <w:drawing>
-                <wp:anchor distT="0" distB="0" distL="0" distR="71755" simplePos="0" relativeHeight="251660288" behindDoc="0" locked="0" layoutInCell="1" hidden="0" allowOverlap="1" wp14:anchorId="7BA9483F" wp14:editId="2845980B">
-                  <wp:simplePos x="0" y="0"/>
-                  <wp:positionH relativeFrom="column">
-                    <wp:posOffset>0</wp:posOffset>
-                  </wp:positionH>
-                  <wp:positionV relativeFrom="paragraph">
-                    <wp:posOffset>0</wp:posOffset>
-                  </wp:positionV>
-                  <wp:extent cx="126365" cy="144145"/>
-                  <wp:effectExtent l="0" t="0" r="0" b="0"/>
-                  <wp:wrapSquare wrapText="bothSides" distT="0" distB="0" distL="0" distR="71755"/>
-                  <wp:docPr id="2" name="image2.png"/>
-                  <wp:cNvGraphicFramePr/>
-                  <a:graphic xmlns:a="http://schemas.openxmlformats.org/drawingml/2006/main">
-                    <a:graphicData uri="http://schemas.openxmlformats.org/drawingml/2006/picture">
-                      <pic:pic xmlns:pic="http://schemas.openxmlformats.org/drawingml/2006/picture">
-                        <pic:nvPicPr>
-                          <pic:cNvPr id="0" name="image2.png"/>
-                          <pic:cNvPicPr preferRelativeResize="0"/>
-                        </pic:nvPicPr>
-                        <pic:blipFill>
-                          <a:blip r:embed="rId9"/>
-                          <a:srcRect/>
-                          <a:stretch>
-                            <a:fillRect/>
-                          </a:stretch>
-                        </pic:blipFill>
-                        <pic:spPr>
-                          <a:xfrm>
-                            <a:off x="0" y="0"/>
-                            <a:ext cx="126365" cy="144145"/>
-                          </a:xfrm>
-                          <a:prstGeom prst="rect">
-                            <a:avLst/>
-                          </a:prstGeom>
-                          <a:ln/>
-                        </pic:spPr>
-                      </pic:pic>
-                    </a:graphicData>
-                  </a:graphic>
-                </wp:anchor>
-              </w:drawing>
+            <w:r>
+              <w:t xml:space="preserve"> mandrescardenash@gmail.com</w:t>
             </w:r>
           </w:p>
         </w:tc>
@@ -576,81 +279,8 @@
             <w:shd w:val="clear" w:color="auto" w:fill="auto"/>
           </w:tcPr>
           <w:p>
-            <w:pPr>
-              <w:pBdr>
-                <w:top w:val="nil"/>
-                <w:left w:val="nil"/>
-                <w:bottom w:val="nil"/>
-                <w:right w:val="nil"/>
-                <w:between w:val="nil"/>
-              </w:pBdr>
-              <w:rPr>
-                <w:sz w:val="18"/>
-                <w:szCs w:val="18"/>
-              </w:rPr>
-            </w:pPr>
-            <w:r>
-              <w:rPr>
-                <w:sz w:val="18"/>
-                <w:szCs w:val="18"/>
-                <w:u w:val="single"/>
-              </w:rPr>
-              <w:t>[website]</w:t>
-            </w:r>
-            <w:r>
-              <w:rPr>
-                <w:sz w:val="18"/>
-                <w:szCs w:val="18"/>
-              </w:rPr>
-              <w:t xml:space="preserve">  </w:t>
-            </w:r>
-            <w:r>
-              <w:rPr>
-                <w:noProof/>
-              </w:rPr>
-              <w:drawing>
-                <wp:anchor distT="0" distB="0" distL="0" distR="71755" simplePos="0" relativeHeight="251661312" behindDoc="0" locked="0" layoutInCell="1" hidden="0" allowOverlap="1" wp14:anchorId="10E69AEA" wp14:editId="79D1D055">
-                  <wp:simplePos x="0" y="0"/>
-                  <wp:positionH relativeFrom="column">
-                    <wp:posOffset>0</wp:posOffset>
-                  </wp:positionH>
-                  <wp:positionV relativeFrom="paragraph">
-                    <wp:posOffset>0</wp:posOffset>
-                  </wp:positionV>
-                  <wp:extent cx="125095" cy="127635"/>
-                  <wp:effectExtent l="0" t="0" r="0" b="0"/>
-                  <wp:wrapSquare wrapText="bothSides" distT="0" distB="0" distL="0" distR="71755"/>
-                  <wp:docPr id="6" name="image4.png"/>
-                  <wp:cNvGraphicFramePr/>
-                  <a:graphic xmlns:a="http://schemas.openxmlformats.org/drawingml/2006/main">
-                    <a:graphicData uri="http://schemas.openxmlformats.org/drawingml/2006/picture">
-                      <pic:pic xmlns:pic="http://schemas.openxmlformats.org/drawingml/2006/picture">
-                        <pic:nvPicPr>
-                          <pic:cNvPr id="0" name="image4.png"/>
-                          <pic:cNvPicPr preferRelativeResize="0"/>
-                        </pic:nvPicPr>
-                        <pic:blipFill>
-                          <a:blip r:embed="rId10"/>
-                          <a:srcRect/>
-                          <a:stretch>
-                            <a:fillRect/>
-                          </a:stretch>
-                        </pic:blipFill>
-                        <pic:spPr>
-                          <a:xfrm>
-                            <a:off x="0" y="0"/>
-                            <a:ext cx="125095" cy="127635"/>
-                          </a:xfrm>
-                          <a:prstGeom prst="rect">
-                            <a:avLst/>
-                          </a:prstGeom>
-                          <a:ln/>
-                        </pic:spPr>
-                      </pic:pic>
-                    </a:graphicData>
-                  </a:graphic>
-                </wp:anchor>
-              </w:drawing>
+            <w:r>
+              <w:t xml:space="preserve">nekdress.online  </w:t>
             </w:r>
           </w:p>
         </w:tc>

</xml_diff>